<commit_message>
nop bai thuc hanh
</commit_message>
<xml_diff>
--- a/baithuchanh/THtinhdiemtrungbinh/pseudocode_flowchart.docx
+++ b/baithuchanh/THtinhdiemtrungbinh/pseudocode_flowchart.docx
@@ -2,6 +2,21 @@
 <file path=word/document.xml><?xml version="1.0" encoding="utf-8"?>
 <w:document xmlns:wpc="http://schemas.microsoft.com/office/word/2010/wordprocessingCanvas" xmlns:mc="http://schemas.openxmlformats.org/markup-compatibility/2006" xmlns:o="urn:schemas-microsoft-com:office:office" xmlns:r="http://schemas.openxmlformats.org/officeDocument/2006/relationships" xmlns:m="http://schemas.openxmlformats.org/officeDocument/2006/math" xmlns:v="urn:schemas-microsoft-com:vml" xmlns:wp14="http://schemas.microsoft.com/office/word/2010/wordprocessingDrawing" xmlns:wp="http://schemas.openxmlformats.org/drawingml/2006/wordprocessingDrawing" xmlns:w10="urn:schemas-microsoft-com:office:word" xmlns:w="http://schemas.openxmlformats.org/wordprocessingml/2006/main" xmlns:w14="http://schemas.microsoft.com/office/word/2010/wordml" xmlns:wpg="http://schemas.microsoft.com/office/word/2010/wordprocessingGroup" xmlns:wpi="http://schemas.microsoft.com/office/word/2010/wordprocessingInk" xmlns:wne="http://schemas.microsoft.com/office/word/2006/wordml" xmlns:wps="http://schemas.microsoft.com/office/word/2010/wordprocessingShape" mc:Ignorable="w14 wp14">
   <w:body>
+    <w:p/>
+    <w:p>
+      <w:pPr>
+        <w:rPr>
+          <w:sz w:val="28"/>
+        </w:rPr>
+      </w:pPr>
+      <w:r>
+        <w:rPr>
+          <w:sz w:val="28"/>
+        </w:rPr>
+        <w:t>Thuật toán chuyển đổi tiền tệ</w:t>
+      </w:r>
+    </w:p>
+    <w:p/>
     <w:p>
       <w:r>
         <w:rPr>
@@ -383,7 +398,10 @@
         </mc:AlternateContent>
       </w:r>
       <w:r>
-        <w:t>Input a,b,c</w:t>
+        <w:t xml:space="preserve">Input </w:t>
+      </w:r>
+      <w:r>
+        <w:t>dola</w:t>
       </w:r>
     </w:p>
     <w:p>
@@ -497,7 +515,10 @@
         </mc:AlternateContent>
       </w:r>
       <w:r>
-        <w:t>Tb= (a+b+c)/3</w:t>
+        <w:rPr>
+          <w:noProof/>
+        </w:rPr>
+        <w:t>vnd=dola*23000</w:t>
       </w:r>
     </w:p>
     <w:p>
@@ -577,8 +598,13 @@
         </mc:AlternateContent>
       </w:r>
       <w:r>
-        <w:t>Display Tb</w:t>
-      </w:r>
+        <w:t xml:space="preserve">Display </w:t>
+      </w:r>
+      <w:r>
+        <w:t>vnd</w:t>
+      </w:r>
+      <w:bookmarkStart w:id="0" w:name="_GoBack"/>
+      <w:bookmarkEnd w:id="0"/>
     </w:p>
     <w:p>
       <w:r>
@@ -857,8 +883,6 @@
       <w:r>
         <w:t>end</w:t>
       </w:r>
-      <w:bookmarkStart w:id="0" w:name="_GoBack"/>
-      <w:bookmarkEnd w:id="0"/>
     </w:p>
     <w:sectPr>
       <w:pgSz w:w="12240" w:h="15840"/>

</xml_diff>